<commit_message>
fixed up meeting minutes 2 and completed and added meeting minutes 3 - dwayne
</commit_message>
<xml_diff>
--- a/meeting minute notes/Meeting Minutes week 2.docx
+++ b/meeting minute notes/Meeting Minutes week 2.docx
@@ -19,6 +19,14 @@
         </w:rPr>
         <w:t>Meeting Minutes</w:t>
       </w:r>
+      <w:r>
+        <w:rPr>
+          <w:b/>
+          <w:sz w:val="32"/>
+          <w:szCs w:val="32"/>
+        </w:rPr>
+        <w:t xml:space="preserve"> 2</w:t>
+      </w:r>
     </w:p>
     <w:p/>
     <w:p>
@@ -135,16 +143,8 @@
         <w:rPr>
           <w:rFonts w:ascii="Times New Roman" w:eastAsia="Times New Roman" w:hAnsi="Times New Roman" w:cs="Times New Roman"/>
         </w:rPr>
-        <w:t xml:space="preserve">Dwayne, Minaya, </w:t>
-      </w:r>
-      <w:proofErr w:type="spellStart"/>
-      <w:r>
-        <w:rPr>
-          <w:rFonts w:ascii="Times New Roman" w:eastAsia="Times New Roman" w:hAnsi="Times New Roman" w:cs="Times New Roman"/>
-        </w:rPr>
-        <w:t>Mouyly</w:t>
-      </w:r>
-      <w:proofErr w:type="spellEnd"/>
+        <w:t>Dwayne, Minaya, Mouyly</w:t>
+      </w:r>
     </w:p>
     <w:p>
       <w:pPr>
@@ -594,13 +594,7 @@
               <w:rPr>
                 <w:rFonts w:ascii="Times New Roman" w:eastAsia="Times New Roman" w:hAnsi="Times New Roman" w:cs="Times New Roman"/>
               </w:rPr>
-              <w:t xml:space="preserve">We’ll create a Google Doc document </w:t>
-            </w:r>
-            <w:r>
-              <w:rPr>
-                <w:rFonts w:ascii="Times New Roman" w:eastAsia="Times New Roman" w:hAnsi="Times New Roman" w:cs="Times New Roman"/>
-              </w:rPr>
-              <w:t>public edit and access to complete the first assignment</w:t>
+              <w:t>We’ll create a Google Doc document public edit and access to complete the first assignment</w:t>
             </w:r>
           </w:p>
         </w:tc>
@@ -681,23 +675,7 @@
                 <w:rFonts w:ascii="Times New Roman" w:eastAsia="Times New Roman" w:hAnsi="Times New Roman" w:cs="Times New Roman"/>
                 <w:bCs/>
               </w:rPr>
-              <w:t xml:space="preserve">To discussion the parts and components of the first assignment to ensure we understand everything and stand work immediately to ensure we don’t </w:t>
-            </w:r>
-            <w:proofErr w:type="gramStart"/>
-            <w:r>
-              <w:rPr>
-                <w:rFonts w:ascii="Times New Roman" w:eastAsia="Times New Roman" w:hAnsi="Times New Roman" w:cs="Times New Roman"/>
-                <w:bCs/>
-              </w:rPr>
-              <w:t>lag behind</w:t>
-            </w:r>
-            <w:proofErr w:type="gramEnd"/>
-            <w:r>
-              <w:rPr>
-                <w:rFonts w:ascii="Times New Roman" w:eastAsia="Times New Roman" w:hAnsi="Times New Roman" w:cs="Times New Roman"/>
-                <w:bCs/>
-              </w:rPr>
-              <w:t xml:space="preserve"> </w:t>
+              <w:t xml:space="preserve">To discussion the parts and components of the first assignment to ensure we understand everything and stand work immediately to ensure we don’t lag behind </w:t>
             </w:r>
           </w:p>
         </w:tc>
@@ -937,6 +915,13 @@
         </w:rPr>
         <w:t xml:space="preserve">Meeting closed at: </w:t>
       </w:r>
+      <w:r>
+        <w:rPr>
+          <w:rFonts w:ascii="Times New Roman" w:eastAsia="Times New Roman" w:hAnsi="Times New Roman" w:cs="Times New Roman"/>
+          <w:b/>
+        </w:rPr>
+        <w:t>6:30pm</w:t>
+      </w:r>
     </w:p>
     <w:p>
       <w:pPr>
@@ -958,6 +943,12 @@
           <w:rFonts w:ascii="Times New Roman" w:eastAsia="Times New Roman" w:hAnsi="Times New Roman" w:cs="Times New Roman"/>
         </w:rPr>
         <w:t xml:space="preserve"> </w:t>
+      </w:r>
+      <w:r>
+        <w:rPr>
+          <w:rFonts w:ascii="Times New Roman" w:eastAsia="Times New Roman" w:hAnsi="Times New Roman" w:cs="Times New Roman"/>
+        </w:rPr>
+        <w:t>4:30pm – 6:30pm, 19/08/2025, EN401</w:t>
       </w:r>
     </w:p>
     <w:p/>

</xml_diff>